<commit_message>
Evaluation - draft 1
</commit_message>
<xml_diff>
--- a/drafts/implementation/networking.docx
+++ b/drafts/implementation/networking.docx
@@ -7,13 +7,55 @@
         <w:t xml:space="preserve">This section is dedicated to detailing the techniques investigated for tackling the </w:t>
       </w:r>
       <w:r>
-        <w:t>networking portion of the project. An established limitation of HE is its impact on memory usage [MAKKAOUI]. Consequently, the \textit{transmission time} of data is sign</w:t>
-      </w:r>
-      <w:r>
-        <w:t xml:space="preserve">ificantly impaired. Given a video file, the \textit{transmission time} can be defined </w:t>
-      </w:r>
-      <w:r>
-        <w:t>by Equation \ref{eq:transmission}.</w:t>
+        <w:t xml:space="preserve">networking portion of the project. An established limitation of HE is </w:t>
+      </w:r>
+      <w:proofErr w:type="gramStart"/>
+      <w:r>
+        <w:t>its</w:t>
+      </w:r>
+      <w:proofErr w:type="gramEnd"/>
+      <w:r>
+        <w:t xml:space="preserve"> impact on memory usage [MAKKAOUI]. Consequently, the \</w:t>
+      </w:r>
+      <w:proofErr w:type="spellStart"/>
+      <w:proofErr w:type="gramStart"/>
+      <w:r>
+        <w:t>textit</w:t>
+      </w:r>
+      <w:proofErr w:type="spellEnd"/>
+      <w:r>
+        <w:t>{</w:t>
+      </w:r>
+      <w:proofErr w:type="gramEnd"/>
+      <w:r>
+        <w:t>transmission time} of data is sign</w:t>
+      </w:r>
+      <w:r>
+        <w:t>ificantly impaired. Given a video file, the \</w:t>
+      </w:r>
+      <w:proofErr w:type="spellStart"/>
+      <w:proofErr w:type="gramStart"/>
+      <w:r>
+        <w:t>textit</w:t>
+      </w:r>
+      <w:proofErr w:type="spellEnd"/>
+      <w:r>
+        <w:t>{</w:t>
+      </w:r>
+      <w:proofErr w:type="gramEnd"/>
+      <w:r>
+        <w:t xml:space="preserve">transmission time} can be defined </w:t>
+      </w:r>
+      <w:r>
+        <w:t>by Equation \ref{</w:t>
+      </w:r>
+      <w:proofErr w:type="spellStart"/>
+      <w:r>
+        <w:t>eq:transmission</w:t>
+      </w:r>
+      <w:proofErr w:type="spellEnd"/>
+      <w:r>
+        <w:t>}.</w:t>
       </w:r>
     </w:p>
     <w:p>
@@ -32,7 +74,52 @@
         <w:t>, so a substantial portion of the investigation was considering how to reduce the effect of HE on uploading videos.</w:t>
       </w:r>
       <w:r>
-        <w:t xml:space="preserve"> The problem was considered from two angles: attempting to reduce the \textit{video size} (see §\ref{sec:seamCarving} and §\ref{sec:graphReps}) and attempting to increase the \textit{transmission rate} (see §\ref{sec:parallelisation}).</w:t>
+        <w:t xml:space="preserve"> The problem was considered from two angles: attempting to reduce the \</w:t>
+      </w:r>
+      <w:proofErr w:type="spellStart"/>
+      <w:proofErr w:type="gramStart"/>
+      <w:r>
+        <w:t>textit</w:t>
+      </w:r>
+      <w:proofErr w:type="spellEnd"/>
+      <w:r>
+        <w:t>{</w:t>
+      </w:r>
+      <w:proofErr w:type="gramEnd"/>
+      <w:r>
+        <w:t>video size} (see §\ref{</w:t>
+      </w:r>
+      <w:proofErr w:type="spellStart"/>
+      <w:r>
+        <w:t>sec:seamCarving</w:t>
+      </w:r>
+      <w:proofErr w:type="spellEnd"/>
+      <w:r>
+        <w:t>} and §\ref{</w:t>
+      </w:r>
+      <w:proofErr w:type="spellStart"/>
+      <w:r>
+        <w:t>sec:graphReps</w:t>
+      </w:r>
+      <w:proofErr w:type="spellEnd"/>
+      <w:r>
+        <w:t>}) and attempting to increase the \</w:t>
+      </w:r>
+      <w:proofErr w:type="spellStart"/>
+      <w:r>
+        <w:t>textit</w:t>
+      </w:r>
+      <w:proofErr w:type="spellEnd"/>
+      <w:r>
+        <w:t>{transmission rate} (see §\ref{</w:t>
+      </w:r>
+      <w:proofErr w:type="spellStart"/>
+      <w:r>
+        <w:t>sec:parallelisation</w:t>
+      </w:r>
+      <w:proofErr w:type="spellEnd"/>
+      <w:r>
+        <w:t>}).</w:t>
       </w:r>
     </w:p>
     <w:p/>
@@ -46,14 +133,32 @@
     </w:p>
     <w:p>
       <w:r>
-        <w:t xml:space="preserve">Developed by Avidan </w:t>
+        <w:t xml:space="preserve">Developed by </w:t>
+      </w:r>
+      <w:proofErr w:type="spellStart"/>
+      <w:r>
+        <w:t>Avidan</w:t>
+      </w:r>
+      <w:proofErr w:type="spellEnd"/>
+      <w:r>
+        <w:t xml:space="preserve"> </w:t>
       </w:r>
       <w:r>
         <w:t>and Shamir</w:t>
       </w:r>
       <w:r>
-        <w:t xml:space="preserve"> in 2007, \textit{</w:t>
-      </w:r>
+        <w:t xml:space="preserve"> in 2007, \</w:t>
+      </w:r>
+      <w:proofErr w:type="spellStart"/>
+      <w:proofErr w:type="gramStart"/>
+      <w:r>
+        <w:t>textit</w:t>
+      </w:r>
+      <w:proofErr w:type="spellEnd"/>
+      <w:r>
+        <w:t>{</w:t>
+      </w:r>
+      <w:proofErr w:type="gramEnd"/>
       <w:r>
         <w:t>s</w:t>
       </w:r>
@@ -64,16 +169,32 @@
         <w:t>c</w:t>
       </w:r>
       <w:r>
-        <w:t xml:space="preserve">arving} describes a method of resizing images using \textit{geometric constraints} </w:t>
-      </w:r>
-      <w:r>
-        <w:t>while also considering \tex</w:t>
+        <w:t>arving} describes a method of resizing images using \</w:t>
+      </w:r>
+      <w:proofErr w:type="spellStart"/>
+      <w:r>
+        <w:t>textit</w:t>
+      </w:r>
+      <w:proofErr w:type="spellEnd"/>
+      <w:r>
+        <w:t xml:space="preserve">{geometric constraints} </w:t>
+      </w:r>
+      <w:r>
+        <w:t>while also considering \</w:t>
+      </w:r>
+      <w:proofErr w:type="spellStart"/>
+      <w:r>
+        <w:t>tex</w:t>
       </w:r>
       <w:r>
         <w:t>t</w:t>
       </w:r>
       <w:r>
-        <w:t xml:space="preserve">it{image content} </w:t>
+        <w:t>it</w:t>
+      </w:r>
+      <w:proofErr w:type="spellEnd"/>
+      <w:r>
+        <w:t xml:space="preserve">{image content} </w:t>
       </w:r>
       <w:r>
         <w:t>[SEAMCARVING]</w:t>
@@ -94,11 +215,45 @@
         <w:t xml:space="preserve">is that an image can be resized to some target dimensions while preserving important features, such as people or buildings. </w:t>
       </w:r>
       <w:r>
-        <w:t xml:space="preserve">There are two categories of methods for distinguishing these features. Firstly, \textit{top-down} methods use tools such as \textit{face detectors} </w:t>
-      </w:r>
-      <w:r>
-        <w:t>to highlight were the features appear in the image [VIOLA]. Whereas a \textit{bottom-up} approach uses saliency maps\footnote{</w:t>
-      </w:r>
+        <w:t>There are two categories of methods for distinguishing these features. Firstly, \</w:t>
+      </w:r>
+      <w:proofErr w:type="spellStart"/>
+      <w:r>
+        <w:t>textit</w:t>
+      </w:r>
+      <w:proofErr w:type="spellEnd"/>
+      <w:r>
+        <w:t>{top-down} methods use tools such as \</w:t>
+      </w:r>
+      <w:proofErr w:type="spellStart"/>
+      <w:proofErr w:type="gramStart"/>
+      <w:r>
+        <w:t>textit</w:t>
+      </w:r>
+      <w:proofErr w:type="spellEnd"/>
+      <w:r>
+        <w:t>{</w:t>
+      </w:r>
+      <w:proofErr w:type="gramEnd"/>
+      <w:r>
+        <w:t xml:space="preserve">face detectors} </w:t>
+      </w:r>
+      <w:r>
+        <w:t>to highlight were the features appear in the image [VIOLA]. Whereas a \</w:t>
+      </w:r>
+      <w:proofErr w:type="spellStart"/>
+      <w:r>
+        <w:t>textit</w:t>
+      </w:r>
+      <w:proofErr w:type="spellEnd"/>
+      <w:r>
+        <w:t>{bottom-up} approach uses saliency maps\</w:t>
+      </w:r>
+      <w:proofErr w:type="gramStart"/>
+      <w:r>
+        <w:t>footnote{</w:t>
+      </w:r>
+      <w:proofErr w:type="gramEnd"/>
       <w:r>
         <w:t>a representation highlighting the regions of an image where a persons’ eyes are first drawn, see [SALIENCY].</w:t>
       </w:r>
@@ -115,13 +270,34 @@
         <w:t>However, i</w:t>
       </w:r>
       <w:r>
-        <w:t>nstead of focussing on the most critical pixels of an image, seam carving targets the least important – those that “won’t be noticed” if removed. To do this, it defines an \textit{energy function} for each pixel in an image.</w:t>
+        <w:t>nstead of focussing on the most critical pixels of an image, seam carving targets the least important – those that “won’t be noticed” if removed. To do this, it defines an \</w:t>
+      </w:r>
+      <w:proofErr w:type="spellStart"/>
+      <w:proofErr w:type="gramStart"/>
+      <w:r>
+        <w:t>textit</w:t>
+      </w:r>
+      <w:proofErr w:type="spellEnd"/>
+      <w:r>
+        <w:t>{</w:t>
+      </w:r>
+      <w:proofErr w:type="gramEnd"/>
+      <w:r>
+        <w:t>energy function} for each pixel in an image.</w:t>
       </w:r>
       <w:r>
         <w:t xml:space="preserve"> The original paper proposes </w:t>
       </w:r>
       <w:r>
-        <w:t>multiple energy functions, beginning with the function shown in Equation \ref{eq:energy1} before developing Equation \ref{eq:energy2}.</w:t>
+        <w:t>multiple energy functions, beginning with the function shown in Equation \ref{</w:t>
+      </w:r>
+      <w:proofErr w:type="gramStart"/>
+      <w:r>
+        <w:t>eq:energy</w:t>
+      </w:r>
+      <w:proofErr w:type="gramEnd"/>
+      <w:r>
+        <w:t>1} before developing Equation \ref{eq:energy2}.</w:t>
       </w:r>
     </w:p>
     <w:p>
@@ -136,16 +312,44 @@
     </w:p>
     <w:p>
       <w:r>
-        <w:t>where $\text</w:t>
+        <w:t>where $\</w:t>
+      </w:r>
+      <w:proofErr w:type="spellStart"/>
+      <w:proofErr w:type="gramStart"/>
+      <w:r>
+        <w:t>text</w:t>
       </w:r>
       <w:r>
         <w:t>it</w:t>
       </w:r>
-      <w:r>
-        <w:t>{HoG</w:t>
-      </w:r>
-      <w:r>
-        <w:t xml:space="preserve">}(\vec{I}(x,y))$ is a histogram of oriented gradients at every pixel. </w:t>
+      <w:proofErr w:type="spellEnd"/>
+      <w:r>
+        <w:t>{</w:t>
+      </w:r>
+      <w:proofErr w:type="spellStart"/>
+      <w:proofErr w:type="gramEnd"/>
+      <w:r>
+        <w:t>HoG</w:t>
+      </w:r>
+      <w:proofErr w:type="spellEnd"/>
+      <w:r>
+        <w:t>}(\</w:t>
+      </w:r>
+      <w:proofErr w:type="spellStart"/>
+      <w:r>
+        <w:t>vec</w:t>
+      </w:r>
+      <w:proofErr w:type="spellEnd"/>
+      <w:r>
+        <w:t>{I}(</w:t>
+      </w:r>
+      <w:proofErr w:type="spellStart"/>
+      <w:r>
+        <w:t>x,y</w:t>
+      </w:r>
+      <w:proofErr w:type="spellEnd"/>
+      <w:r>
+        <w:t xml:space="preserve">))$ is a histogram of oriented gradients at every pixel. </w:t>
       </w:r>
       <w:r>
         <w:t>The paper recommended an eight-bin histogram over an eleven-pixel square window around each pixel</w:t>
@@ -154,10 +358,20 @@
         <w:t>.</w:t>
       </w:r>
       <w:r>
-        <w:t xml:space="preserve"> Figure \ref{fig:</w:t>
-      </w:r>
-      <w:r>
-        <w:t>scEnergy} depicts the application of an energy function to an example image.</w:t>
+        <w:t xml:space="preserve"> Figure \ref{</w:t>
+      </w:r>
+      <w:proofErr w:type="spellStart"/>
+      <w:proofErr w:type="gramStart"/>
+      <w:r>
+        <w:t>fig:</w:t>
+      </w:r>
+      <w:r>
+        <w:t>scEnergy</w:t>
+      </w:r>
+      <w:proofErr w:type="spellEnd"/>
+      <w:proofErr w:type="gramEnd"/>
+      <w:r>
+        <w:t>} depicts the application of an energy function to an example image.</w:t>
       </w:r>
     </w:p>
     <w:p/>
@@ -166,10 +380,62 @@
         <w:t>Once the energy of each pixel has been</w:t>
       </w:r>
       <w:r>
-        <w:t xml:space="preserve"> calculated, the image can be split into \textit{seams}. A \textit{vertical seam} is a path of pixels connecting the top of an image to the bottom, such that there is only a single pixel from each column in the path. A \textit{horizontal seam} is a path of pixels connecting the left of an image to the right, such that there is only a single pixel from each column in the path.</w:t>
-      </w:r>
-      <w:r>
-        <w:t xml:space="preserve"> Formally, this is defined by Equation \ref{eq:vSeam} and Equation \ref{eq:hSeam} for vertical and horizontal seams respectively.</w:t>
+        <w:t xml:space="preserve"> calculated, the image can be split into \</w:t>
+      </w:r>
+      <w:proofErr w:type="spellStart"/>
+      <w:r>
+        <w:t>textit</w:t>
+      </w:r>
+      <w:proofErr w:type="spellEnd"/>
+      <w:r>
+        <w:t>{seams}. A \</w:t>
+      </w:r>
+      <w:proofErr w:type="spellStart"/>
+      <w:proofErr w:type="gramStart"/>
+      <w:r>
+        <w:t>textit</w:t>
+      </w:r>
+      <w:proofErr w:type="spellEnd"/>
+      <w:r>
+        <w:t>{</w:t>
+      </w:r>
+      <w:proofErr w:type="gramEnd"/>
+      <w:r>
+        <w:t>vertical seam} is a path of pixels connecting the top of an image to the bottom, such that there is only a single pixel from each column in the path. A \</w:t>
+      </w:r>
+      <w:proofErr w:type="spellStart"/>
+      <w:proofErr w:type="gramStart"/>
+      <w:r>
+        <w:t>textit</w:t>
+      </w:r>
+      <w:proofErr w:type="spellEnd"/>
+      <w:r>
+        <w:t>{</w:t>
+      </w:r>
+      <w:proofErr w:type="gramEnd"/>
+      <w:r>
+        <w:t>horizontal seam} is a path of pixels connecting the left of an image to the right, such that there is only a single pixel from each column in the path.</w:t>
+      </w:r>
+      <w:r>
+        <w:t xml:space="preserve"> Formally, this is defined by Equation \ref{</w:t>
+      </w:r>
+      <w:proofErr w:type="spellStart"/>
+      <w:proofErr w:type="gramStart"/>
+      <w:r>
+        <w:t>eq:vSeam</w:t>
+      </w:r>
+      <w:proofErr w:type="spellEnd"/>
+      <w:proofErr w:type="gramEnd"/>
+      <w:r>
+        <w:t>} and Equation \ref{</w:t>
+      </w:r>
+      <w:proofErr w:type="spellStart"/>
+      <w:r>
+        <w:t>eq:hSeam</w:t>
+      </w:r>
+      <w:proofErr w:type="spellEnd"/>
+      <w:r>
+        <w:t>} for vertical and horizontal seams respectively.</w:t>
       </w:r>
     </w:p>
     <w:p>
@@ -183,37 +449,155 @@
         <w:t xml:space="preserve">For an </w:t>
       </w:r>
       <w:r>
-        <w:t>$n \times m$ image, \vec{I}, where $x : [1, \ldots, n]</w:t>
-      </w:r>
-      <w:r>
-        <w:t xml:space="preserve"> \rightarrow [1, \ldots, m]</w:t>
+        <w:t>$n \times m$ image, \</w:t>
+      </w:r>
+      <w:proofErr w:type="spellStart"/>
+      <w:r>
+        <w:t>vec</w:t>
+      </w:r>
+      <w:proofErr w:type="spellEnd"/>
+      <w:r>
+        <w:t>{I}, where $</w:t>
+      </w:r>
+      <w:proofErr w:type="gramStart"/>
+      <w:r>
+        <w:t>x :</w:t>
+      </w:r>
+      <w:proofErr w:type="gramEnd"/>
+      <w:r>
+        <w:t xml:space="preserve"> [1, \</w:t>
+      </w:r>
+      <w:proofErr w:type="spellStart"/>
+      <w:r>
+        <w:t>ldots</w:t>
+      </w:r>
+      <w:proofErr w:type="spellEnd"/>
+      <w:r>
+        <w:t>, n]</w:t>
+      </w:r>
+      <w:r>
+        <w:t xml:space="preserve"> \</w:t>
+      </w:r>
+      <w:proofErr w:type="spellStart"/>
+      <w:r>
+        <w:t>rightarrow</w:t>
+      </w:r>
+      <w:proofErr w:type="spellEnd"/>
+      <w:r>
+        <w:t xml:space="preserve"> [1, \</w:t>
+      </w:r>
+      <w:proofErr w:type="spellStart"/>
+      <w:r>
+        <w:t>ldots</w:t>
+      </w:r>
+      <w:proofErr w:type="spellEnd"/>
+      <w:r>
+        <w:t>, m]</w:t>
       </w:r>
       <w:r>
         <w:t>$</w:t>
       </w:r>
       <w:r>
-        <w:t xml:space="preserve"> and $y : [1, \ldots, m] \rightarrow [1, \ldots, n]$.</w:t>
-      </w:r>
-      <w:r>
-        <w:t xml:space="preserve"> Figure \ref{fig:scSeams} depicts generating seams from pixel energies.</w:t>
-      </w:r>
-    </w:p>
-    <w:p/>
-    <w:p>
-      <w:r>
-        <w:t>From this set, the \textit{optimal seam</w:t>
+        <w:t xml:space="preserve"> and $y : [1, \</w:t>
+      </w:r>
+      <w:proofErr w:type="spellStart"/>
+      <w:r>
+        <w:t>ldots</w:t>
+      </w:r>
+      <w:proofErr w:type="spellEnd"/>
+      <w:r>
+        <w:t>, m] \</w:t>
+      </w:r>
+      <w:proofErr w:type="spellStart"/>
+      <w:r>
+        <w:t>rightarrow</w:t>
+      </w:r>
+      <w:proofErr w:type="spellEnd"/>
+      <w:r>
+        <w:t xml:space="preserve"> [1, \</w:t>
+      </w:r>
+      <w:proofErr w:type="spellStart"/>
+      <w:r>
+        <w:t>ldots</w:t>
+      </w:r>
+      <w:proofErr w:type="spellEnd"/>
+      <w:r>
+        <w:t>, n]$.</w:t>
+      </w:r>
+      <w:r>
+        <w:t xml:space="preserve"> Figure \ref{</w:t>
+      </w:r>
+      <w:proofErr w:type="spellStart"/>
+      <w:proofErr w:type="gramStart"/>
+      <w:r>
+        <w:t>fig:scSeams</w:t>
+      </w:r>
+      <w:proofErr w:type="spellEnd"/>
+      <w:proofErr w:type="gramEnd"/>
+      <w:r>
+        <w:t>} depicts generating seams from pixel energies.</w:t>
+      </w:r>
+    </w:p>
+    <w:p/>
+    <w:p>
+      <w:r>
+        <w:t>From this set, the \</w:t>
+      </w:r>
+      <w:proofErr w:type="spellStart"/>
+      <w:proofErr w:type="gramStart"/>
+      <w:r>
+        <w:t>textit</w:t>
+      </w:r>
+      <w:proofErr w:type="spellEnd"/>
+      <w:r>
+        <w:t>{</w:t>
+      </w:r>
+      <w:proofErr w:type="gramEnd"/>
+      <w:r>
+        <w:t>optimal seam</w:t>
       </w:r>
       <w:r>
         <w:t>}</w:t>
       </w:r>
       <w:r>
-        <w:t xml:space="preserve"> is found. That is, the seam that minimises the \textit{seam cost} in Equation \ref{eq:</w:t>
-      </w:r>
-      <w:r>
-        <w:t xml:space="preserve">seamCost}. Some implementations will calculate this seam using a variant of Dijkstra’s algorithm, but a more common </w:t>
-      </w:r>
-      <w:r>
-        <w:t>method is to use dynamic programming to implement Equation \ref{eq:dpSeamCarving} (for vertical seams - the definition of $M$ for horizonta</w:t>
+        <w:t xml:space="preserve"> is found. That is, the seam that minimises the \</w:t>
+      </w:r>
+      <w:proofErr w:type="spellStart"/>
+      <w:proofErr w:type="gramStart"/>
+      <w:r>
+        <w:t>textit</w:t>
+      </w:r>
+      <w:proofErr w:type="spellEnd"/>
+      <w:r>
+        <w:t>{</w:t>
+      </w:r>
+      <w:proofErr w:type="gramEnd"/>
+      <w:r>
+        <w:t>seam cost} in Equation \ref{</w:t>
+      </w:r>
+      <w:proofErr w:type="spellStart"/>
+      <w:r>
+        <w:t>eq:</w:t>
+      </w:r>
+      <w:r>
+        <w:t>seamCost</w:t>
+      </w:r>
+      <w:proofErr w:type="spellEnd"/>
+      <w:r>
+        <w:t xml:space="preserve">}. Some implementations will calculate this seam using a variant of Dijkstra’s algorithm, but a more common </w:t>
+      </w:r>
+      <w:r>
+        <w:t>method is to use dynamic programming to implement Equation \ref{</w:t>
+      </w:r>
+      <w:proofErr w:type="spellStart"/>
+      <w:proofErr w:type="gramStart"/>
+      <w:r>
+        <w:t>eq:dpSeamCarving</w:t>
+      </w:r>
+      <w:proofErr w:type="spellEnd"/>
+      <w:proofErr w:type="gramEnd"/>
+      <w:r>
+        <w:t>} (for vertical seams - the definition of $M$ for horizonta</w:t>
       </w:r>
       <w:r>
         <w:t>l seams is similar)</w:t>
@@ -231,7 +615,20 @@
         <w:t>the original algorithm</w:t>
       </w:r>
       <w:r>
-        <w:t>, this project implements the \textit{forward energy} function developed by Rubinstein et al.\ [RUBINSTEIN]. Another dynamic</w:t>
+        <w:t>, this project implements the \</w:t>
+      </w:r>
+      <w:proofErr w:type="spellStart"/>
+      <w:proofErr w:type="gramStart"/>
+      <w:r>
+        <w:t>textit</w:t>
+      </w:r>
+      <w:proofErr w:type="spellEnd"/>
+      <w:r>
+        <w:t>{</w:t>
+      </w:r>
+      <w:proofErr w:type="gramEnd"/>
+      <w:r>
+        <w:t>forward energy} function developed by Rubinstein et al.\ [RUBINSTEIN]. Another dynamic</w:t>
       </w:r>
       <w:r>
         <w:t xml:space="preserve"> programming algorithm,</w:t>
@@ -240,10 +637,47 @@
         <w:t xml:space="preserve"> forward energy</w:t>
       </w:r>
       <w:r>
-        <w:t xml:space="preserve">, improves the selection of the optimal seam in iteration $i$ by accounting for the impact on energy in the iteration $i+1$ of the algorithm and iteration $i$. </w:t>
-      </w:r>
-      <w:r>
-        <w:t>To do this, the \textit{energy difference} function is defined by Equation \ref{eq:energyDiff}</w:t>
+        <w:t>, improves the selection of the optimal seam in iteration $</w:t>
+      </w:r>
+      <w:proofErr w:type="spellStart"/>
+      <w:r>
+        <w:t>i</w:t>
+      </w:r>
+      <w:proofErr w:type="spellEnd"/>
+      <w:r>
+        <w:t>$ by accounting for the impact on energy in the iteration $i+1$ of the algorithm and iteration $</w:t>
+      </w:r>
+      <w:proofErr w:type="spellStart"/>
+      <w:r>
+        <w:t>i</w:t>
+      </w:r>
+      <w:proofErr w:type="spellEnd"/>
+      <w:r>
+        <w:t xml:space="preserve">$. </w:t>
+      </w:r>
+      <w:r>
+        <w:t>To do this, the \</w:t>
+      </w:r>
+      <w:proofErr w:type="spellStart"/>
+      <w:proofErr w:type="gramStart"/>
+      <w:r>
+        <w:t>textit</w:t>
+      </w:r>
+      <w:proofErr w:type="spellEnd"/>
+      <w:r>
+        <w:t>{</w:t>
+      </w:r>
+      <w:proofErr w:type="gramEnd"/>
+      <w:r>
+        <w:t>energy difference} function is defined by Equation \ref{</w:t>
+      </w:r>
+      <w:proofErr w:type="spellStart"/>
+      <w:r>
+        <w:t>eq:energyDiff</w:t>
+      </w:r>
+      <w:proofErr w:type="spellEnd"/>
+      <w:r>
+        <w:t>}</w:t>
       </w:r>
       <w:r>
         <w:t>, where $C$ is the cost of removing the seam</w:t>
@@ -285,10 +719,46 @@
         <w:t>,</w:t>
       </w:r>
       <w:r>
-        <w:t xml:space="preserve"> or the pixels are orthogonally adjacent, as demonstrated by Figure \ref{fig:adjacency} and formalised by Equation \ref{eq:adjacency}.</w:t>
-      </w:r>
-      <w:r>
-        <w:t xml:space="preserve"> From this, the Equation \ref{eq:dpSeamCarving} can be updated to become Equation \ref{eq:forwardEnergy}.</w:t>
+        <w:t xml:space="preserve"> or the pixels are orthogonally adjacent, as demonstrated by Figure \ref{</w:t>
+      </w:r>
+      <w:proofErr w:type="spellStart"/>
+      <w:proofErr w:type="gramStart"/>
+      <w:r>
+        <w:t>fig:adjacency</w:t>
+      </w:r>
+      <w:proofErr w:type="spellEnd"/>
+      <w:proofErr w:type="gramEnd"/>
+      <w:r>
+        <w:t>} and formalised by Equation \ref{</w:t>
+      </w:r>
+      <w:proofErr w:type="spellStart"/>
+      <w:r>
+        <w:t>eq:adjacency</w:t>
+      </w:r>
+      <w:proofErr w:type="spellEnd"/>
+      <w:r>
+        <w:t>}.</w:t>
+      </w:r>
+      <w:r>
+        <w:t xml:space="preserve"> From this, the Equation \ref{</w:t>
+      </w:r>
+      <w:proofErr w:type="spellStart"/>
+      <w:proofErr w:type="gramStart"/>
+      <w:r>
+        <w:t>eq:dpSeamCarving</w:t>
+      </w:r>
+      <w:proofErr w:type="spellEnd"/>
+      <w:proofErr w:type="gramEnd"/>
+      <w:r>
+        <w:t>} can be updated to become Equation \ref{</w:t>
+      </w:r>
+      <w:proofErr w:type="spellStart"/>
+      <w:r>
+        <w:t>eq:forwardEnergy</w:t>
+      </w:r>
+      <w:proofErr w:type="spellEnd"/>
+      <w:r>
+        <w:t>}.</w:t>
       </w:r>
     </w:p>
     <w:p/>
@@ -300,7 +770,15 @@
         <w:t>apply</w:t>
       </w:r>
       <w:r>
-        <w:t xml:space="preserve"> to this project. In particular, optimisations for videos by introducing two-dimensional seams to allow time to be accounted for, and </w:t>
+        <w:t xml:space="preserve"> to this project. </w:t>
+      </w:r>
+      <w:proofErr w:type="gramStart"/>
+      <w:r>
+        <w:t>In particular, optimisations</w:t>
+      </w:r>
+      <w:proofErr w:type="gramEnd"/>
+      <w:r>
+        <w:t xml:space="preserve"> for videos by introducing two-dimensional seams to allow time to be accounted for, and </w:t>
       </w:r>
       <w:r>
         <w:t>implementations using GPUs to reduce execution time [</w:t>
@@ -366,7 +844,20 @@
         <w:t xml:space="preserve"> </w:t>
       </w:r>
       <w:r>
-        <w:t xml:space="preserve">image processing methods operate on \textit{pixel adjacency graphs}. More specifically, </w:t>
+        <w:t>image processing methods operate on \</w:t>
+      </w:r>
+      <w:proofErr w:type="spellStart"/>
+      <w:proofErr w:type="gramStart"/>
+      <w:r>
+        <w:t>textit</w:t>
+      </w:r>
+      <w:proofErr w:type="spellEnd"/>
+      <w:r>
+        <w:t>{</w:t>
+      </w:r>
+      <w:proofErr w:type="gramEnd"/>
+      <w:r>
+        <w:t xml:space="preserve">pixel adjacency graphs}. More specifically, </w:t>
       </w:r>
       <w:r>
         <w:t xml:space="preserve">graphs whose vertex set is the set of image elements and edge set is given by an </w:t>
@@ -388,7 +879,28 @@
         <w:t xml:space="preserve"> this uses </w:t>
       </w:r>
       <w:r>
-        <w:t>the \textit{Euclidean adjacency relation} to define the edge set, formalised by Equation \ref{eq:adjacency}.</w:t>
+        <w:t>the \</w:t>
+      </w:r>
+      <w:proofErr w:type="spellStart"/>
+      <w:proofErr w:type="gramStart"/>
+      <w:r>
+        <w:t>textit</w:t>
+      </w:r>
+      <w:proofErr w:type="spellEnd"/>
+      <w:r>
+        <w:t>{</w:t>
+      </w:r>
+      <w:proofErr w:type="gramEnd"/>
+      <w:r>
+        <w:t>Euclidean adjacency relation} to define the edge set, formalised by Equation \ref{</w:t>
+      </w:r>
+      <w:proofErr w:type="spellStart"/>
+      <w:r>
+        <w:t>eq:adjacency</w:t>
+      </w:r>
+      <w:proofErr w:type="spellEnd"/>
+      <w:r>
+        <w:t>}.</w:t>
       </w:r>
     </w:p>
     <w:p>
@@ -407,13 +919,23 @@
         <w:t xml:space="preserve"> some </w:t>
       </w:r>
       <w:r>
-        <w:t>pixel adjacency graphs is given by Figure \ref{fig:</w:t>
+        <w:t>pixel adjacency graphs is given by Figure \ref{</w:t>
+      </w:r>
+      <w:proofErr w:type="spellStart"/>
+      <w:proofErr w:type="gramStart"/>
+      <w:r>
+        <w:t>fig:</w:t>
       </w:r>
       <w:r>
         <w:t>pixelA</w:t>
       </w:r>
       <w:r>
-        <w:t>djacency}.</w:t>
+        <w:t>djacency</w:t>
+      </w:r>
+      <w:proofErr w:type="spellEnd"/>
+      <w:proofErr w:type="gramEnd"/>
+      <w:r>
+        <w:t>}.</w:t>
       </w:r>
       <w:r>
         <w:t xml:space="preserve"> </w:t>
@@ -434,7 +956,25 @@
     <w:p/>
     <w:p>
       <w:r>
-        <w:t xml:space="preserve">The pixel adjacency graphs can na\”ively be applied to any image by creating a node for each pixel and an edge for every adjacency. While this does </w:t>
+        <w:t xml:space="preserve">The pixel adjacency graphs can </w:t>
+      </w:r>
+      <w:proofErr w:type="spellStart"/>
+      <w:r>
+        <w:t>na</w:t>
+      </w:r>
+      <w:proofErr w:type="spellEnd"/>
+      <w:proofErr w:type="gramStart"/>
+      <w:r>
+        <w:t>\”</w:t>
+      </w:r>
+      <w:proofErr w:type="spellStart"/>
+      <w:r>
+        <w:t>ively</w:t>
+      </w:r>
+      <w:proofErr w:type="spellEnd"/>
+      <w:proofErr w:type="gramEnd"/>
+      <w:r>
+        <w:t xml:space="preserve"> be applied to any image by creating a node for each pixel and an edge for every adjacency. While this does </w:t>
       </w:r>
       <w:r>
         <w:t>provide some opportunity for optimisations i</w:t>
@@ -443,13 +983,34 @@
         <w:t xml:space="preserve">n regards to </w:t>
       </w:r>
       <w:r>
-        <w:t>inference algorithms, it is unlikely to reduce the \textit{video size}</w:t>
+        <w:t>inference algorithms, it is unlikely to reduce the \</w:t>
+      </w:r>
+      <w:proofErr w:type="spellStart"/>
+      <w:proofErr w:type="gramStart"/>
+      <w:r>
+        <w:t>textit</w:t>
+      </w:r>
+      <w:proofErr w:type="spellEnd"/>
+      <w:r>
+        <w:t>{</w:t>
+      </w:r>
+      <w:proofErr w:type="gramEnd"/>
+      <w:r>
+        <w:t>video size}</w:t>
       </w:r>
       <w:r>
         <w:t>,</w:t>
       </w:r>
       <w:r>
-        <w:t xml:space="preserve"> so it will have little positive impact on \textit{transmission time}.</w:t>
+        <w:t xml:space="preserve"> so it will have little positive impact on \</w:t>
+      </w:r>
+      <w:proofErr w:type="spellStart"/>
+      <w:r>
+        <w:t>textit</w:t>
+      </w:r>
+      <w:proofErr w:type="spellEnd"/>
+      <w:r>
+        <w:t>{transmission time}.</w:t>
       </w:r>
     </w:p>
     <w:p/>
@@ -473,7 +1034,20 @@
         <w:t xml:space="preserve">, the pixel adjacency graph can be extended to become </w:t>
       </w:r>
       <w:r>
-        <w:t xml:space="preserve">\textit{region adjacency graphs}. In this case, rather than representing each individual pixel with a node, </w:t>
+        <w:t>\</w:t>
+      </w:r>
+      <w:proofErr w:type="spellStart"/>
+      <w:proofErr w:type="gramStart"/>
+      <w:r>
+        <w:t>textit</w:t>
+      </w:r>
+      <w:proofErr w:type="spellEnd"/>
+      <w:r>
+        <w:t>{</w:t>
+      </w:r>
+      <w:proofErr w:type="gramEnd"/>
+      <w:r>
+        <w:t xml:space="preserve">region adjacency graphs}. In this case, rather than representing each individual pixel with a node, </w:t>
       </w:r>
       <w:r>
         <w:t xml:space="preserve">similar </w:t>
@@ -488,7 +1062,17 @@
         <w:t>a single node, reducing the number of elements that need to be transmitted.</w:t>
       </w:r>
       <w:r>
-        <w:t xml:space="preserve"> Figure \ref{fig:pixelToRegion} provides a pictorial example of this.</w:t>
+        <w:t xml:space="preserve"> Figure \ref{</w:t>
+      </w:r>
+      <w:proofErr w:type="spellStart"/>
+      <w:proofErr w:type="gramStart"/>
+      <w:r>
+        <w:t>fig:pixelToRegion</w:t>
+      </w:r>
+      <w:proofErr w:type="spellEnd"/>
+      <w:proofErr w:type="gramEnd"/>
+      <w:r>
+        <w:t>} provides a pictorial example of this.</w:t>
       </w:r>
     </w:p>
     <w:p/>
@@ -533,10 +1117,23 @@
     <w:p/>
     <w:p>
       <w:r>
-        <w:t>Immediate issues begin to arise when considering this method. Firstly, what function should be used to assign weights? Secondly, how should nodes be combined if the pixels have different values? Should the mean value be taken? The median? One chosen at random?</w:t>
-      </w:r>
-      <w:r>
-        <w:t xml:space="preserve"> Moreover, how many nodes should be combined? What will happen if too many or too few are collected together?</w:t>
+        <w:t xml:space="preserve">Immediate issues begin to arise when considering this method. Firstly, what function should be used to assign weights? Secondly, how should nodes be combined if the pixels have different values? Should the mean value be taken? The median? One chosen at </w:t>
+      </w:r>
+      <w:proofErr w:type="gramStart"/>
+      <w:r>
+        <w:t>random?</w:t>
+      </w:r>
+      <w:proofErr w:type="gramEnd"/>
+      <w:r>
+        <w:t xml:space="preserve"> Moreover, how many nodes should be combined? What will happen if too many or too few are </w:t>
+      </w:r>
+      <w:proofErr w:type="gramStart"/>
+      <w:r>
+        <w:t>collected together</w:t>
+      </w:r>
+      <w:proofErr w:type="gramEnd"/>
+      <w:r>
+        <w:t>?</w:t>
       </w:r>
       <w:r>
         <w:t xml:space="preserve"> </w:t>
@@ -554,7 +1151,28 @@
         <w:t xml:space="preserve"> than it first appears. In fact, grouping the nodes is a form of low-level image segmentation.</w:t>
       </w:r>
       <w:r>
-        <w:t xml:space="preserve"> While this makes the problem more computationally complex, it has the advantage that there exist well-established algorithms providing reasonable solutions to it. Unsupervised clustering algorithms such as \textit{the watershed transform} [WATERSHED] or \textit{k-means clustering}</w:t>
+        <w:t xml:space="preserve"> While this makes the problem more computationally complex, it has the advantage that there exist well-established algorithms providing reasonable solutions to it. Unsupervised clustering algorithms such as \</w:t>
+      </w:r>
+      <w:proofErr w:type="spellStart"/>
+      <w:proofErr w:type="gramStart"/>
+      <w:r>
+        <w:t>textit</w:t>
+      </w:r>
+      <w:proofErr w:type="spellEnd"/>
+      <w:r>
+        <w:t>{</w:t>
+      </w:r>
+      <w:proofErr w:type="gramEnd"/>
+      <w:r>
+        <w:t>the watershed transform} [WATERSHED] or \</w:t>
+      </w:r>
+      <w:proofErr w:type="spellStart"/>
+      <w:r>
+        <w:t>textit</w:t>
+      </w:r>
+      <w:proofErr w:type="spellEnd"/>
+      <w:r>
+        <w:t>{k-means clustering}</w:t>
       </w:r>
       <w:r>
         <w:t xml:space="preserve"> [KMEANS] are two such methods that have been applied to this problem previously</w:t>
@@ -572,11 +1190,18 @@
         <w:lastRenderedPageBreak/>
         <w:t>any clarity of the contents of the image, making the process worthless. Figure \ref{</w:t>
       </w:r>
+      <w:proofErr w:type="spellStart"/>
+      <w:proofErr w:type="gramStart"/>
       <w:r>
         <w:t>fig:</w:t>
       </w:r>
       <w:r>
-        <w:t>regions} depicts this. Therefore, this balance must be struck heuristically to find the optimal point between maximising performance benefits and minimising loss of image data.</w:t>
+        <w:t>regions</w:t>
+      </w:r>
+      <w:proofErr w:type="spellEnd"/>
+      <w:proofErr w:type="gramEnd"/>
+      <w:r>
+        <w:t>} depicts this. Therefore, this balance must be struck heuristically to find the optimal point between maximising performance benefits and minimising loss of image data.</w:t>
       </w:r>
       <w:r>
         <w:t xml:space="preserve"> </w:t>
@@ -591,7 +1216,33 @@
         <w:t xml:space="preserve">Using similar techniques to seam carving, it is possible to </w:t>
       </w:r>
       <w:r>
-        <w:t xml:space="preserve">make this trade-off less severe. For example, \textit{Foveal sampling} is a method of recreating the visual activity of the eye in the mapping of an image [FOVEAL]. The \textit{Fovea centralis} is a region of the retina responsible for the sharp central vision used by mammals to focus on particular objects. Foveal sampling </w:t>
+        <w:t>make this trade-off less severe. For example, \</w:t>
+      </w:r>
+      <w:proofErr w:type="spellStart"/>
+      <w:proofErr w:type="gramStart"/>
+      <w:r>
+        <w:t>textit</w:t>
+      </w:r>
+      <w:proofErr w:type="spellEnd"/>
+      <w:r>
+        <w:t>{</w:t>
+      </w:r>
+      <w:proofErr w:type="gramEnd"/>
+      <w:r>
+        <w:t>Foveal sampling} is a method of recreating the visual activity of the eye in the mapping of an image [FOVEAL]. The \</w:t>
+      </w:r>
+      <w:proofErr w:type="spellStart"/>
+      <w:proofErr w:type="gramStart"/>
+      <w:r>
+        <w:t>textit</w:t>
+      </w:r>
+      <w:proofErr w:type="spellEnd"/>
+      <w:r>
+        <w:t>{</w:t>
+      </w:r>
+      <w:proofErr w:type="gramEnd"/>
+      <w:r>
+        <w:t xml:space="preserve">Fovea centralis} is a region of the retina responsible for the sharp central vision used by mammals to focus on particular objects. Foveal sampling </w:t>
       </w:r>
       <w:r>
         <w:t xml:space="preserve">uses the shape of the Fovea centralis to produce a graph that can be overlayed onto an image, extracting the areas that an observer will focus on. Consequently, more regions are created in areas critical to perception, and fewer in areas out of focus. This allows the region budget to be more efficiently used, so the overall number required can be smaller without impacting image quality as significantly. Similar techniques have been applied using saliency maps or other methods for </w:t>
@@ -624,8 +1275,18 @@
         <w:t xml:space="preserve"> To do this, the project investigates the application of </w:t>
       </w:r>
       <w:r>
-        <w:t>\textit{</w:t>
-      </w:r>
+        <w:t>\</w:t>
+      </w:r>
+      <w:proofErr w:type="spellStart"/>
+      <w:proofErr w:type="gramStart"/>
+      <w:r>
+        <w:t>textit</w:t>
+      </w:r>
+      <w:proofErr w:type="spellEnd"/>
+      <w:r>
+        <w:t>{</w:t>
+      </w:r>
+      <w:proofErr w:type="gramEnd"/>
       <w:r>
         <w:t>parallel comput</w:t>
       </w:r>
@@ -645,7 +1306,20 @@
         <w:t xml:space="preserve">Parallel computing </w:t>
       </w:r>
       <w:r>
-        <w:t>is often conflated with \textit{concurrent computing}. However, the terms are distinct</w:t>
+        <w:t>is often conflated with \</w:t>
+      </w:r>
+      <w:proofErr w:type="spellStart"/>
+      <w:proofErr w:type="gramStart"/>
+      <w:r>
+        <w:t>textit</w:t>
+      </w:r>
+      <w:proofErr w:type="spellEnd"/>
+      <w:r>
+        <w:t>{</w:t>
+      </w:r>
+      <w:proofErr w:type="gramEnd"/>
+      <w:r>
+        <w:t>concurrent computing}. However, the terms are distinct</w:t>
       </w:r>
       <w:r>
         <w:t>, and can exist both separately and together. In parallel computing, a task is broken down into numerous, very similar sub-tasks that can be completed independently and recombined later</w:t>
@@ -672,10 +1346,28 @@
         <w:t>to</w:t>
       </w:r>
       <w:r>
-        <w:t xml:space="preserve"> attempt to maximise performance gains, but expanded into concurrency as the </w:t>
-      </w:r>
-      <w:r>
-        <w:t xml:space="preserve">breadth of functionality that could benefit from these modifications became apparent. In Figure \ref{fig:parallelStack}, the </w:t>
+        <w:t xml:space="preserve"> attempt to maximise performance </w:t>
+      </w:r>
+      <w:proofErr w:type="gramStart"/>
+      <w:r>
+        <w:t>gains, but</w:t>
+      </w:r>
+      <w:proofErr w:type="gramEnd"/>
+      <w:r>
+        <w:t xml:space="preserve"> expanded into concurrency as the </w:t>
+      </w:r>
+      <w:r>
+        <w:t>breadth of functionality that could benefit from these modifications became apparent. In Figure \ref{</w:t>
+      </w:r>
+      <w:proofErr w:type="spellStart"/>
+      <w:proofErr w:type="gramStart"/>
+      <w:r>
+        <w:t>fig:parallelStack</w:t>
+      </w:r>
+      <w:proofErr w:type="spellEnd"/>
+      <w:proofErr w:type="gramEnd"/>
+      <w:r>
+        <w:t xml:space="preserve">}, the </w:t>
       </w:r>
       <w:r>
         <w:t xml:space="preserve">abstract layers of the </w:t>
@@ -696,7 +1388,20 @@
     <w:p/>
     <w:p>
       <w:r>
-        <w:t>Traditionally, computer design has focussed on \textit{serial computation}.</w:t>
+        <w:t>Traditionally, computer design has focussed on \</w:t>
+      </w:r>
+      <w:proofErr w:type="spellStart"/>
+      <w:proofErr w:type="gramStart"/>
+      <w:r>
+        <w:t>textit</w:t>
+      </w:r>
+      <w:proofErr w:type="spellEnd"/>
+      <w:r>
+        <w:t>{</w:t>
+      </w:r>
+      <w:proofErr w:type="gramEnd"/>
+      <w:r>
+        <w:t>serial computation}.</w:t>
       </w:r>
       <w:r>
         <w:t xml:space="preserve"> To solve a computational problem, a sequence of instructions was written, they were executed in order, and a result was returned.</w:t>
@@ -738,10 +1443,31 @@
         <w:t>Parallelisation already exists in some communication protocols.</w:t>
       </w:r>
       <w:r>
-        <w:t xml:space="preserve"> The \textit{transmission control protocol} (TCP) uses a </w:t>
-      </w:r>
-      <w:r>
-        <w:t>\textit{</w:t>
+        <w:t xml:space="preserve"> The \</w:t>
+      </w:r>
+      <w:proofErr w:type="spellStart"/>
+      <w:proofErr w:type="gramStart"/>
+      <w:r>
+        <w:t>textit</w:t>
+      </w:r>
+      <w:proofErr w:type="spellEnd"/>
+      <w:r>
+        <w:t>{</w:t>
+      </w:r>
+      <w:proofErr w:type="gramEnd"/>
+      <w:r>
+        <w:t xml:space="preserve">transmission control protocol} (TCP) uses a </w:t>
+      </w:r>
+      <w:r>
+        <w:t>\</w:t>
+      </w:r>
+      <w:proofErr w:type="spellStart"/>
+      <w:r>
+        <w:t>textit</w:t>
+      </w:r>
+      <w:proofErr w:type="spellEnd"/>
+      <w:r>
+        <w:t>{</w:t>
       </w:r>
       <w:r>
         <w:t>sliding window protocol</w:t>
@@ -762,13 +1488,44 @@
         <w:t xml:space="preserve"> \ref</w:t>
       </w:r>
       <w:r>
-        <w:t>{fig:slidingWindow} depicts this</w:t>
+        <w:t>{</w:t>
+      </w:r>
+      <w:proofErr w:type="spellStart"/>
+      <w:proofErr w:type="gramStart"/>
+      <w:r>
+        <w:t>fig:slidingWindow</w:t>
+      </w:r>
+      <w:proofErr w:type="spellEnd"/>
+      <w:proofErr w:type="gramEnd"/>
+      <w:r>
+        <w:t>} depicts this</w:t>
       </w:r>
       <w:r>
         <w:t xml:space="preserve">. </w:t>
       </w:r>
       <w:r>
-        <w:t>This and similar protocols exist in the \textit{data-link} layer of the \textit{OSI network model}</w:t>
+        <w:t>This and similar protocols exist in the \</w:t>
+      </w:r>
+      <w:proofErr w:type="spellStart"/>
+      <w:r>
+        <w:t>textit</w:t>
+      </w:r>
+      <w:proofErr w:type="spellEnd"/>
+      <w:r>
+        <w:t>{data-link} layer of the \</w:t>
+      </w:r>
+      <w:proofErr w:type="spellStart"/>
+      <w:proofErr w:type="gramStart"/>
+      <w:r>
+        <w:t>textit</w:t>
+      </w:r>
+      <w:proofErr w:type="spellEnd"/>
+      <w:r>
+        <w:t>{</w:t>
+      </w:r>
+      <w:proofErr w:type="gramEnd"/>
+      <w:r>
+        <w:t>OSI network model}</w:t>
       </w:r>
       <w:r>
         <w:t xml:space="preserve">. The goal of this section of the investigation was to attempt to move the parallelisation higher up the </w:t>
@@ -783,7 +1540,15 @@
         <w:t>Taking inspiration from sliding windows, instead of sending all video data in a single stream, videos are split into frames, and each frame is divided into packets.</w:t>
       </w:r>
       <w:r>
-        <w:t xml:space="preserve"> Meanwhile, a pool of threads can be created to represent the size of the window. When a packet is ready to be sent, it is assigned a thread from the pool, and the thread establishes a connection with the server, transmitting the data. Consequently, multiple connections will be open in parallel, so, in a given moment, more data will be sent. </w:t>
+        <w:t xml:space="preserve"> Meanwhile, a pool of threads can be created to represent the size of the window. When a packet is ready to be sent, it is assigned a thread from the pool, and the thread establishes a connection with the server, transmitting the data. Consequently, multiple connections will be open in parallel, so, </w:t>
+      </w:r>
+      <w:proofErr w:type="gramStart"/>
+      <w:r>
+        <w:t>in a given</w:t>
+      </w:r>
+      <w:proofErr w:type="gramEnd"/>
+      <w:r>
+        <w:t xml:space="preserve"> moment, more data will be sent. </w:t>
       </w:r>
     </w:p>
     <w:p/>
@@ -821,19 +1586,45 @@
         <w:t>,</w:t>
       </w:r>
       <w:r>
-        <w:t xml:space="preserve"> and vice versa, it must be prepared. This can be referred to as \tex</w:t>
+        <w:t xml:space="preserve"> and vice versa, it must be prepared. This can be referred to as \</w:t>
+      </w:r>
+      <w:proofErr w:type="spellStart"/>
+      <w:r>
+        <w:t>tex</w:t>
       </w:r>
       <w:r>
         <w:t>t</w:t>
       </w:r>
       <w:r>
-        <w:t>it{packing} the data. Similarly, when it arrives at its destination, data must be reorganised, or \textit{unpacked}.</w:t>
-      </w:r>
-    </w:p>
-    <w:p/>
-    <w:p>
-      <w:r>
-        <w:t>Succinctly depicted by Figure \ref{fig:packingAndUnpacking}, t</w:t>
+        <w:t>it</w:t>
+      </w:r>
+      <w:proofErr w:type="spellEnd"/>
+      <w:r>
+        <w:t>{packing} the data. Similarly, when it arrives at its destination, data must be reorganised, or \</w:t>
+      </w:r>
+      <w:proofErr w:type="spellStart"/>
+      <w:r>
+        <w:t>textit</w:t>
+      </w:r>
+      <w:proofErr w:type="spellEnd"/>
+      <w:r>
+        <w:t>{unpacked}.</w:t>
+      </w:r>
+    </w:p>
+    <w:p/>
+    <w:p>
+      <w:r>
+        <w:t>Succinctly depicted by Figure \ref{</w:t>
+      </w:r>
+      <w:proofErr w:type="spellStart"/>
+      <w:proofErr w:type="gramStart"/>
+      <w:r>
+        <w:t>fig:packingAndUnpacking</w:t>
+      </w:r>
+      <w:proofErr w:type="spellEnd"/>
+      <w:proofErr w:type="gramEnd"/>
+      <w:r>
+        <w:t>}, t</w:t>
       </w:r>
       <w:r>
         <w:t>here are three distinct stages of the packing</w:t>
@@ -845,7 +1636,31 @@
         <w:t xml:space="preserve"> </w:t>
       </w:r>
       <w:r>
-        <w:t xml:space="preserve">\textit{encryption}, \textit{compression}, and \textit{serialisation}. The unpacking process will reverse these stages in order. In the server-side of the project, the encryption and decryption operations are missing from these </w:t>
+        <w:t>\</w:t>
+      </w:r>
+      <w:proofErr w:type="spellStart"/>
+      <w:r>
+        <w:t>textit</w:t>
+      </w:r>
+      <w:proofErr w:type="spellEnd"/>
+      <w:r>
+        <w:t>{encryption}, \</w:t>
+      </w:r>
+      <w:proofErr w:type="spellStart"/>
+      <w:r>
+        <w:t>textit</w:t>
+      </w:r>
+      <w:proofErr w:type="spellEnd"/>
+      <w:r>
+        <w:t>{compression}, and \</w:t>
+      </w:r>
+      <w:proofErr w:type="spellStart"/>
+      <w:r>
+        <w:t>textit</w:t>
+      </w:r>
+      <w:proofErr w:type="spellEnd"/>
+      <w:r>
+        <w:t xml:space="preserve">{serialisation}. The unpacking process will reverse these stages in order. In the server-side of the project, the encryption and decryption operations are missing from these </w:t>
       </w:r>
       <w:r>
         <w:t>pipelines</w:t>
@@ -855,25 +1670,42 @@
       </w:r>
     </w:p>
     <w:p/>
+    <w:p/>
     <w:p>
       <w:r>
         <w:lastRenderedPageBreak/>
-        <w:t xml:space="preserve">In the encryption stage, each pixel of </w:t>
-      </w:r>
-      <w:r>
-        <w:t xml:space="preserve">a video </w:t>
-      </w:r>
-      <w:r>
-        <w:t>needs to be encoded and encrypted independently</w:t>
-      </w:r>
-      <w:r>
-        <w:t>, rather than encrypting the video in a single pass. Consequently, it can be easily broken down into many distinct processes, lending itself well to concurrent computing\footnote{</w:t>
-      </w:r>
-      <w:r>
-        <w:t>This would fall under concurrency rather than parallelism because objects such as encoders, encryptors, and keys must be shared between processes.</w:t>
-      </w:r>
-      <w:r>
-        <w:t>}.</w:t>
+        <w:t xml:space="preserve">In a naïve implementation, each pixel of a video would be encoded and encrypted independently. However, the CKKS scheme operates on </w:t>
+      </w:r>
+      <w:r>
+        <w:t>vectors of real values. Therefore, breaking a frame down into rows provides the opportunity of \</w:t>
+      </w:r>
+      <w:proofErr w:type="spellStart"/>
+      <w:r>
+        <w:t>textit</w:t>
+      </w:r>
+      <w:proofErr w:type="spellEnd"/>
+      <w:r>
+        <w:t xml:space="preserve">{vectorising} the </w:t>
+      </w:r>
+      <w:r>
+        <w:t xml:space="preserve">application by encrypting each row of a frame as a single ciphertext object. This has the advantage of </w:t>
+      </w:r>
+      <w:r>
+        <w:t>reducing the number of ciphertext objects needed – f</w:t>
+      </w:r>
+      <w:r>
+        <w:t>or an $n \times m$ pixel frame, the number of objects is reduced from $nm$ to $n$ - so reduces the memory consumption and significantly improving transmission time</w:t>
+      </w:r>
+      <w:r>
+        <w:t>\</w:t>
+      </w:r>
+      <w:proofErr w:type="gramStart"/>
+      <w:r>
+        <w:t>footnote{</w:t>
+      </w:r>
+      <w:proofErr w:type="gramEnd"/>
+      <w:r>
+        <w:t>This would fall under concurrency rather than parallelism because objects such as encoders, encryptors, and keys must be shared between processes.}.</w:t>
       </w:r>
     </w:p>
     <w:p/>

</xml_diff>